<commit_message>
path update in Resource's file
</commit_message>
<xml_diff>
--- a/Fredi/Resources/FileFill.docx
+++ b/Fredi/Resources/FileFill.docx
@@ -247,7 +247,7 @@
               <w:jc w:val="center"/>
             </w:pPr>
             <w:r>
-              <w:t>999</w:t>
+              <w:t>0</w:t>
             </w:r>
           </w:p>
         </w:tc>
@@ -261,7 +261,7 @@
               <w:jc w:val="center"/>
             </w:pPr>
             <w:r>
-              <w:t>999</w:t>
+              <w:t>0</w:t>
             </w:r>
           </w:p>
         </w:tc>
@@ -275,7 +275,7 @@
               <w:jc w:val="center"/>
             </w:pPr>
             <w:r>
-              <w:t>999€</w:t>
+              <w:t>0€</w:t>
             </w:r>
           </w:p>
         </w:tc>
@@ -289,7 +289,7 @@
               <w:jc w:val="center"/>
             </w:pPr>
             <w:r>
-              <w:t>999€</w:t>
+              <w:t>0€</w:t>
             </w:r>
           </w:p>
         </w:tc>
@@ -303,7 +303,7 @@
               <w:jc w:val="center"/>
             </w:pPr>
             <w:r>
-              <w:t>999€</w:t>
+              <w:t>0€</w:t>
             </w:r>
           </w:p>
         </w:tc>
@@ -317,7 +317,7 @@
               <w:jc w:val="center"/>
             </w:pPr>
             <w:r>
-              <w:t>999€</w:t>
+              <w:t>0€</w:t>
             </w:r>
           </w:p>
         </w:tc>
@@ -331,7 +331,7 @@
               <w:jc w:val="center"/>
             </w:pPr>
             <w:r>
-              <w:t>999€</w:t>
+              <w:t>0€</w:t>
             </w:r>
           </w:p>
         </w:tc>
@@ -345,7 +345,7 @@
               <w:jc w:val="center"/>
             </w:pPr>
             <w:r>
-              <w:t>99€</w:t>
+              <w:t>1€</w:t>
             </w:r>
           </w:p>
         </w:tc>
@@ -2083,7 +2083,7 @@
               <w:jc w:val="center"/>
             </w:pPr>
             <w:r>
-              <w:t>7539,00</w:t>
+              <w:t>7441,00</w:t>
             </w:r>
             <w:r>
               <w:t xml:space="preserve"> €</w:t>
@@ -2131,7 +2131,7 @@
         <w:tab/>
       </w:r>
       <w:r>
-        <w:t>7539,00</w:t>
+        <w:t>7441,00</w:t>
       </w:r>
       <w:r>
         <w:t xml:space="preserve"> €.</w:t>
@@ -2154,7 +2154,7 @@
         <mc:AlternateContent>
           <mc:Choice Requires="wps">
             <w:drawing>
-              <wp:anchor distT="0" distB="0" distL="114300" distR="114300" simplePos="0" relativeHeight="251659264" behindDoc="0" locked="0" layoutInCell="1" allowOverlap="1" wp14:anchorId="727A0B4E" wp14:editId="4F10A56C">
+              <wp:anchor distT="0" distB="0" distL="114300" distR="114300" simplePos="0" relativeHeight="251659264" behindDoc="0" locked="0" layoutInCell="1" allowOverlap="1" wp14:anchorId="405B9AB6" wp14:editId="154B1E8C">
                 <wp:simplePos x="0" y="0"/>
                 <wp:positionH relativeFrom="column">
                   <wp:posOffset>288925</wp:posOffset>
@@ -2246,7 +2246,7 @@
         <mc:AlternateContent>
           <mc:Choice Requires="wps">
             <w:drawing>
-              <wp:anchor distT="0" distB="0" distL="114300" distR="114300" simplePos="0" relativeHeight="251661312" behindDoc="0" locked="0" layoutInCell="1" allowOverlap="1" wp14:anchorId="4CA70443" wp14:editId="3E5B6AFC">
+              <wp:anchor distT="0" distB="0" distL="114300" distR="114300" simplePos="0" relativeHeight="251661312" behindDoc="0" locked="0" layoutInCell="1" allowOverlap="1" wp14:anchorId="7DDF9FF2" wp14:editId="070804DF">
                 <wp:simplePos x="0" y="0"/>
                 <wp:positionH relativeFrom="margin">
                   <wp:align>center</wp:align>
@@ -2352,7 +2352,7 @@
         <mc:AlternateContent>
           <mc:Choice Requires="wps">
             <w:drawing>
-              <wp:anchor distT="0" distB="0" distL="114300" distR="114300" simplePos="0" relativeHeight="251663360" behindDoc="0" locked="0" layoutInCell="1" allowOverlap="1" wp14:anchorId="54242DEC" wp14:editId="0B02918D">
+              <wp:anchor distT="0" distB="0" distL="114300" distR="114300" simplePos="0" relativeHeight="251663360" behindDoc="0" locked="0" layoutInCell="1" allowOverlap="1" wp14:anchorId="59AF9F86" wp14:editId="4187C094">
                 <wp:simplePos x="0" y="0"/>
                 <wp:positionH relativeFrom="column">
                   <wp:posOffset>1553845</wp:posOffset>
@@ -2450,7 +2450,7 @@
         <mc:AlternateContent>
           <mc:Choice Requires="wps">
             <w:drawing>
-              <wp:anchor distT="0" distB="0" distL="114300" distR="114300" simplePos="0" relativeHeight="251664384" behindDoc="0" locked="0" layoutInCell="1" allowOverlap="1" wp14:anchorId="7C968764" wp14:editId="35D4F7DF">
+              <wp:anchor distT="0" distB="0" distL="114300" distR="114300" simplePos="0" relativeHeight="251664384" behindDoc="0" locked="0" layoutInCell="1" allowOverlap="1" wp14:anchorId="0FF3D2FF" wp14:editId="17F24353">
                 <wp:simplePos x="0" y="0"/>
                 <wp:positionH relativeFrom="column">
                   <wp:posOffset>-635</wp:posOffset>
@@ -2564,7 +2564,7 @@
         <mc:AlternateContent>
           <mc:Choice Requires="wps">
             <w:drawing>
-              <wp:anchor distT="0" distB="0" distL="114300" distR="114300" simplePos="0" relativeHeight="251665408" behindDoc="0" locked="0" layoutInCell="1" allowOverlap="1" wp14:anchorId="4635F942" wp14:editId="1FA82B40">
+              <wp:anchor distT="0" distB="0" distL="114300" distR="114300" simplePos="0" relativeHeight="251665408" behindDoc="0" locked="0" layoutInCell="1" allowOverlap="1" wp14:anchorId="440D93F4" wp14:editId="57F1D872">
                 <wp:simplePos x="0" y="0"/>
                 <wp:positionH relativeFrom="column">
                   <wp:posOffset>-635</wp:posOffset>

</xml_diff>

<commit_message>
Remove messageBox useless / adjustement file name
</commit_message>
<xml_diff>
--- a/Fredi/Resources/FileFill.docx
+++ b/Fredi/Resources/FileFill.docx
@@ -317,7 +317,7 @@
               <w:jc w:val="center"/>
             </w:pPr>
             <w:r>
-              <w:t>0€</w:t>
+              <w:t>999€</w:t>
             </w:r>
           </w:p>
         </w:tc>
@@ -331,7 +331,7 @@
               <w:jc w:val="center"/>
             </w:pPr>
             <w:r>
-              <w:t>0€</w:t>
+              <w:t>222€</w:t>
             </w:r>
           </w:p>
         </w:tc>
@@ -2154,7 +2154,7 @@
         <mc:AlternateContent>
           <mc:Choice Requires="wps">
             <w:drawing>
-              <wp:anchor distT="0" distB="0" distL="114300" distR="114300" simplePos="0" relativeHeight="251659264" behindDoc="0" locked="0" layoutInCell="1" allowOverlap="1" wp14:anchorId="405B9AB6" wp14:editId="154B1E8C">
+              <wp:anchor distT="0" distB="0" distL="114300" distR="114300" simplePos="0" relativeHeight="251659264" behindDoc="0" locked="0" layoutInCell="1" allowOverlap="1" wp14:anchorId="3AA9A77B" wp14:editId="198ADFF8">
                 <wp:simplePos x="0" y="0"/>
                 <wp:positionH relativeFrom="column">
                   <wp:posOffset>288925</wp:posOffset>
@@ -2246,7 +2246,7 @@
         <mc:AlternateContent>
           <mc:Choice Requires="wps">
             <w:drawing>
-              <wp:anchor distT="0" distB="0" distL="114300" distR="114300" simplePos="0" relativeHeight="251661312" behindDoc="0" locked="0" layoutInCell="1" allowOverlap="1" wp14:anchorId="7DDF9FF2" wp14:editId="070804DF">
+              <wp:anchor distT="0" distB="0" distL="114300" distR="114300" simplePos="0" relativeHeight="251661312" behindDoc="0" locked="0" layoutInCell="1" allowOverlap="1" wp14:anchorId="7FBEEF1A" wp14:editId="5AE7B99F">
                 <wp:simplePos x="0" y="0"/>
                 <wp:positionH relativeFrom="margin">
                   <wp:align>center</wp:align>
@@ -2352,7 +2352,7 @@
         <mc:AlternateContent>
           <mc:Choice Requires="wps">
             <w:drawing>
-              <wp:anchor distT="0" distB="0" distL="114300" distR="114300" simplePos="0" relativeHeight="251663360" behindDoc="0" locked="0" layoutInCell="1" allowOverlap="1" wp14:anchorId="59AF9F86" wp14:editId="4187C094">
+              <wp:anchor distT="0" distB="0" distL="114300" distR="114300" simplePos="0" relativeHeight="251663360" behindDoc="0" locked="0" layoutInCell="1" allowOverlap="1" wp14:anchorId="06C8E84D" wp14:editId="648475C9">
                 <wp:simplePos x="0" y="0"/>
                 <wp:positionH relativeFrom="column">
                   <wp:posOffset>1553845</wp:posOffset>
@@ -2450,7 +2450,7 @@
         <mc:AlternateContent>
           <mc:Choice Requires="wps">
             <w:drawing>
-              <wp:anchor distT="0" distB="0" distL="114300" distR="114300" simplePos="0" relativeHeight="251664384" behindDoc="0" locked="0" layoutInCell="1" allowOverlap="1" wp14:anchorId="0FF3D2FF" wp14:editId="17F24353">
+              <wp:anchor distT="0" distB="0" distL="114300" distR="114300" simplePos="0" relativeHeight="251664384" behindDoc="0" locked="0" layoutInCell="1" allowOverlap="1" wp14:anchorId="48A7997A" wp14:editId="60B7C804">
                 <wp:simplePos x="0" y="0"/>
                 <wp:positionH relativeFrom="column">
                   <wp:posOffset>-635</wp:posOffset>
@@ -2564,7 +2564,7 @@
         <mc:AlternateContent>
           <mc:Choice Requires="wps">
             <w:drawing>
-              <wp:anchor distT="0" distB="0" distL="114300" distR="114300" simplePos="0" relativeHeight="251665408" behindDoc="0" locked="0" layoutInCell="1" allowOverlap="1" wp14:anchorId="440D93F4" wp14:editId="57F1D872">
+              <wp:anchor distT="0" distB="0" distL="114300" distR="114300" simplePos="0" relativeHeight="251665408" behindDoc="0" locked="0" layoutInCell="1" allowOverlap="1" wp14:anchorId="05813479" wp14:editId="48C6B277">
                 <wp:simplePos x="0" y="0"/>
                 <wp:positionH relativeFrom="column">
                   <wp:posOffset>-635</wp:posOffset>

</xml_diff>